<commit_message>
Added enemy spawner and enemy
As of yet they do not function
</commit_message>
<xml_diff>
--- a/Non-Unity/YO_DesignDoc.docx
+++ b/Non-Unity/YO_DesignDoc.docx
@@ -266,6 +266,14 @@
         </w:rPr>
         <w:t>ake it so the player can hold down a certain button to keep their hands separate, otherwise combined combos will be performed. If a combo string is broken, the yo-yo will come undone, and will need to be wound. The bumper for each hand will have Ty wind that yo-yo, and both can be pressed at the same time.</w:t>
       </w:r>
+      <w:r>
+        <w:rPr>
+          <w:rFonts w:ascii="Times New Roman" w:hAnsi="Times New Roman" w:cs="Times New Roman"/>
+          <w:sz w:val="24"/>
+          <w:szCs w:val="24"/>
+        </w:rPr>
+        <w:t xml:space="preserve"> The yo-yos have infinite uses, it’s not like they get “used up.” They will only come unwound if a combo is dropped or if the yo-yo is kept spinning in air for too long. Winding should be manual, because the player will move slower and can’t attack while winding, so if they let go of the winding button mid-wind they can use their other hand, dodge, etc.</w:t>
+      </w:r>
     </w:p>
     <w:p>
       <w:pPr>
@@ -314,16 +322,8 @@
           <w:sz w:val="24"/>
           <w:szCs w:val="24"/>
         </w:rPr>
-        <w:t xml:space="preserve">If multiplayer is implemented, the lore reason could be Ty has shadow-clone-jutsu powers, and clones just have different colors, and disappear into smoke if they are defeated, prompting the player to just press a button to come back. If Player 1 is defeated, as long as his clones are still at play, he can come back just like them, but his defeat animation will be different. He will be </w:t>
-      </w:r>
-      <w:r>
-        <w:rPr>
-          <w:rFonts w:ascii="Times New Roman" w:hAnsi="Times New Roman" w:cs="Times New Roman"/>
-          <w:sz w:val="24"/>
-          <w:szCs w:val="24"/>
-        </w:rPr>
         <w:lastRenderedPageBreak/>
-        <w:t>knocked to the ground and “fade” like in classic games, after which he will be prompted to press a button to come back.</w:t>
+        <w:t>If multiplayer is implemented, the lore reason could be Ty has shadow-clone-jutsu powers, and clones just have different colors, and disappear into smoke if they are defeated, prompting the player to just press a button to come back. If Player 1 is defeated, as long as his clones are still at play, he can come back just like them, but his defeat animation will be different. He will be knocked to the ground and “fade” like in classic games, after which he will be prompted to press a button to come back.</w:t>
       </w:r>
       <w:r>
         <w:rPr>
@@ -922,6 +922,7 @@
           <w:sz w:val="24"/>
           <w:szCs w:val="24"/>
         </w:rPr>
+        <w:lastRenderedPageBreak/>
         <w:t>All possible moves String-Man can pull off. They’re all based on yo-yo tricks.</w:t>
       </w:r>
     </w:p>
@@ -966,7 +967,6 @@
           <w:sz w:val="24"/>
           <w:szCs w:val="24"/>
         </w:rPr>
-        <w:lastRenderedPageBreak/>
         <w:t>Levels</w:t>
       </w:r>
     </w:p>

</xml_diff>